<commit_message>
Thêm tên thành viên
</commit_message>
<xml_diff>
--- a/BTL_CNPM.docx
+++ b/BTL_CNPM.docx
@@ -24,8 +24,140 @@
       </w:r>
     </w:p>
     <w:p>
+      <w:pPr>
+        <w:rPr>
+          <w:lang w:val="vi-VN"/>
+        </w:rPr>
+      </w:pPr>
       <w:r>
         <w:t>Ngày tạo: 10/05/2024</w:t>
+      </w:r>
+    </w:p>
+    <w:p>
+      <w:pPr>
+        <w:rPr>
+          <w:lang w:val="vi-VN"/>
+        </w:rPr>
+      </w:pPr>
+      <w:r>
+        <w:rPr>
+          <w:lang w:val="vi-VN"/>
+        </w:rPr>
+        <w:t xml:space="preserve">Các thành viên: </w:t>
+      </w:r>
+    </w:p>
+    <w:p>
+      <w:pPr>
+        <w:pStyle w:val="ListParagraph"/>
+        <w:numPr>
+          <w:ilvl w:val="0"/>
+          <w:numId w:val="13"/>
+        </w:numPr>
+        <w:rPr>
+          <w:lang w:val="vi-VN"/>
+        </w:rPr>
+      </w:pPr>
+      <w:r>
+        <w:rPr>
+          <w:lang w:val="vi-VN"/>
+        </w:rPr>
+        <w:t>Huỳnh Phúc Đạt</w:t>
+      </w:r>
+      <w:r>
+        <w:rPr>
+          <w:lang w:val="vi-VN"/>
+        </w:rPr>
+        <w:t xml:space="preserve"> </w:t>
+      </w:r>
+    </w:p>
+    <w:p>
+      <w:pPr>
+        <w:pStyle w:val="ListParagraph"/>
+        <w:numPr>
+          <w:ilvl w:val="0"/>
+          <w:numId w:val="13"/>
+        </w:numPr>
+        <w:rPr>
+          <w:lang w:val="vi-VN"/>
+        </w:rPr>
+      </w:pPr>
+      <w:r>
+        <w:rPr>
+          <w:lang w:val="vi-VN"/>
+        </w:rPr>
+        <w:t>Võ Phạm Minh Nghĩa</w:t>
+      </w:r>
+    </w:p>
+    <w:p>
+      <w:pPr>
+        <w:pStyle w:val="ListParagraph"/>
+        <w:numPr>
+          <w:ilvl w:val="0"/>
+          <w:numId w:val="13"/>
+        </w:numPr>
+        <w:rPr>
+          <w:lang w:val="vi-VN"/>
+        </w:rPr>
+      </w:pPr>
+      <w:r>
+        <w:rPr>
+          <w:lang w:val="vi-VN"/>
+        </w:rPr>
+        <w:t>Lê Hoài Bảo</w:t>
+      </w:r>
+    </w:p>
+    <w:p>
+      <w:pPr>
+        <w:pStyle w:val="ListParagraph"/>
+        <w:numPr>
+          <w:ilvl w:val="0"/>
+          <w:numId w:val="13"/>
+        </w:numPr>
+        <w:rPr>
+          <w:lang w:val="vi-VN"/>
+        </w:rPr>
+      </w:pPr>
+      <w:r>
+        <w:rPr>
+          <w:lang w:val="vi-VN"/>
+        </w:rPr>
+        <w:t>Nguyễn Văn Anh Thiện</w:t>
+      </w:r>
+    </w:p>
+    <w:p>
+      <w:pPr>
+        <w:pStyle w:val="ListParagraph"/>
+        <w:numPr>
+          <w:ilvl w:val="0"/>
+          <w:numId w:val="13"/>
+        </w:numPr>
+        <w:rPr>
+          <w:lang w:val="vi-VN"/>
+        </w:rPr>
+      </w:pPr>
+      <w:r>
+        <w:rPr>
+          <w:lang w:val="vi-VN"/>
+        </w:rPr>
+        <w:t>Nguyễn Tuấn Vũ</w:t>
+      </w:r>
+    </w:p>
+    <w:p>
+      <w:pPr>
+        <w:pStyle w:val="ListParagraph"/>
+        <w:numPr>
+          <w:ilvl w:val="0"/>
+          <w:numId w:val="13"/>
+        </w:numPr>
+        <w:rPr>
+          <w:lang w:val="vi-VN"/>
+        </w:rPr>
+      </w:pPr>
+      <w:r>
+        <w:rPr>
+          <w:lang w:val="vi-VN"/>
+        </w:rPr>
+        <w:t>Võ Xuân Vỹ</w:t>
       </w:r>
     </w:p>
     <w:p>
@@ -916,6 +1048,7 @@
         <w:rPr>
           <w:lang w:val="vi-VN"/>
         </w:rPr>
+        <w:lastRenderedPageBreak/>
         <w:t>Hình 4: class diagram</w:t>
       </w:r>
     </w:p>
@@ -1156,7 +1289,6 @@
               <w:ind w:left="0"/>
             </w:pPr>
             <w:r>
-              <w:lastRenderedPageBreak/>
               <w:t>Koi Care System</w:t>
             </w:r>
           </w:p>
@@ -1759,6 +1891,7 @@
         </w:numPr>
       </w:pPr>
       <w:r>
+        <w:lastRenderedPageBreak/>
         <w:t>Tạo thuật toán kiểm tra và đề xuất nếu thông số không đạt chuẩn.</w:t>
       </w:r>
     </w:p>
@@ -1821,7 +1954,6 @@
         </w:numPr>
       </w:pPr>
       <w:r>
-        <w:lastRenderedPageBreak/>
         <w:t>Tính toán lượng muối cần thiết cho hồ cá để đạt chuẩn nuôi.</w:t>
       </w:r>
     </w:p>
@@ -2175,6 +2307,7 @@
         </w:rPr>
       </w:pPr>
       <w:r>
+        <w:lastRenderedPageBreak/>
         <w:t xml:space="preserve">ASP.Net framework (phiên bản 4.5 trở lên) </w:t>
       </w:r>
     </w:p>
@@ -2266,7 +2399,6 @@
         <w:jc w:val="both"/>
       </w:pPr>
       <w:r>
-        <w:lastRenderedPageBreak/>
         <w:t>Các trang con (pages) có trong một khuôn mẫu giao diện thống nhất (header, menu, footer).</w:t>
       </w:r>
     </w:p>
@@ -3500,6 +3632,118 @@
     </w:lvl>
   </w:abstractNum>
   <w:abstractNum w:abstractNumId="4" w15:restartNumberingAfterBreak="0">
+    <w:nsid w:val="414129F9"/>
+    <w:multiLevelType w:val="hybridMultilevel"/>
+    <w:tmpl w:val="73FC1CD0"/>
+    <w:lvl w:ilvl="0" w:tplc="6F9C1AC6">
+      <w:numFmt w:val="bullet"/>
+      <w:lvlText w:val="-"/>
+      <w:lvlJc w:val="left"/>
+      <w:pPr>
+        <w:ind w:left="720" w:hanging="360"/>
+      </w:pPr>
+      <w:rPr>
+        <w:rFonts w:ascii="Calibri" w:eastAsiaTheme="minorHAnsi" w:hAnsi="Calibri" w:cs="Calibri" w:hint="default"/>
+      </w:rPr>
+    </w:lvl>
+    <w:lvl w:ilvl="1" w:tplc="04090003" w:tentative="1">
+      <w:start w:val="1"/>
+      <w:numFmt w:val="bullet"/>
+      <w:lvlText w:val="o"/>
+      <w:lvlJc w:val="left"/>
+      <w:pPr>
+        <w:ind w:left="1440" w:hanging="360"/>
+      </w:pPr>
+      <w:rPr>
+        <w:rFonts w:ascii="Courier New" w:hAnsi="Courier New" w:cs="Courier New" w:hint="default"/>
+      </w:rPr>
+    </w:lvl>
+    <w:lvl w:ilvl="2" w:tplc="04090005" w:tentative="1">
+      <w:start w:val="1"/>
+      <w:numFmt w:val="bullet"/>
+      <w:lvlText w:val=""/>
+      <w:lvlJc w:val="left"/>
+      <w:pPr>
+        <w:ind w:left="2160" w:hanging="360"/>
+      </w:pPr>
+      <w:rPr>
+        <w:rFonts w:ascii="Wingdings" w:hAnsi="Wingdings" w:hint="default"/>
+      </w:rPr>
+    </w:lvl>
+    <w:lvl w:ilvl="3" w:tplc="04090001" w:tentative="1">
+      <w:start w:val="1"/>
+      <w:numFmt w:val="bullet"/>
+      <w:lvlText w:val=""/>
+      <w:lvlJc w:val="left"/>
+      <w:pPr>
+        <w:ind w:left="2880" w:hanging="360"/>
+      </w:pPr>
+      <w:rPr>
+        <w:rFonts w:ascii="Symbol" w:hAnsi="Symbol" w:hint="default"/>
+      </w:rPr>
+    </w:lvl>
+    <w:lvl w:ilvl="4" w:tplc="04090003" w:tentative="1">
+      <w:start w:val="1"/>
+      <w:numFmt w:val="bullet"/>
+      <w:lvlText w:val="o"/>
+      <w:lvlJc w:val="left"/>
+      <w:pPr>
+        <w:ind w:left="3600" w:hanging="360"/>
+      </w:pPr>
+      <w:rPr>
+        <w:rFonts w:ascii="Courier New" w:hAnsi="Courier New" w:cs="Courier New" w:hint="default"/>
+      </w:rPr>
+    </w:lvl>
+    <w:lvl w:ilvl="5" w:tplc="04090005" w:tentative="1">
+      <w:start w:val="1"/>
+      <w:numFmt w:val="bullet"/>
+      <w:lvlText w:val=""/>
+      <w:lvlJc w:val="left"/>
+      <w:pPr>
+        <w:ind w:left="4320" w:hanging="360"/>
+      </w:pPr>
+      <w:rPr>
+        <w:rFonts w:ascii="Wingdings" w:hAnsi="Wingdings" w:hint="default"/>
+      </w:rPr>
+    </w:lvl>
+    <w:lvl w:ilvl="6" w:tplc="04090001" w:tentative="1">
+      <w:start w:val="1"/>
+      <w:numFmt w:val="bullet"/>
+      <w:lvlText w:val=""/>
+      <w:lvlJc w:val="left"/>
+      <w:pPr>
+        <w:ind w:left="5040" w:hanging="360"/>
+      </w:pPr>
+      <w:rPr>
+        <w:rFonts w:ascii="Symbol" w:hAnsi="Symbol" w:hint="default"/>
+      </w:rPr>
+    </w:lvl>
+    <w:lvl w:ilvl="7" w:tplc="04090003" w:tentative="1">
+      <w:start w:val="1"/>
+      <w:numFmt w:val="bullet"/>
+      <w:lvlText w:val="o"/>
+      <w:lvlJc w:val="left"/>
+      <w:pPr>
+        <w:ind w:left="5760" w:hanging="360"/>
+      </w:pPr>
+      <w:rPr>
+        <w:rFonts w:ascii="Courier New" w:hAnsi="Courier New" w:cs="Courier New" w:hint="default"/>
+      </w:rPr>
+    </w:lvl>
+    <w:lvl w:ilvl="8" w:tplc="04090005" w:tentative="1">
+      <w:start w:val="1"/>
+      <w:numFmt w:val="bullet"/>
+      <w:lvlText w:val=""/>
+      <w:lvlJc w:val="left"/>
+      <w:pPr>
+        <w:ind w:left="6480" w:hanging="360"/>
+      </w:pPr>
+      <w:rPr>
+        <w:rFonts w:ascii="Wingdings" w:hAnsi="Wingdings" w:hint="default"/>
+      </w:rPr>
+    </w:lvl>
+  </w:abstractNum>
+  <w:abstractNum w:abstractNumId="5" w15:restartNumberingAfterBreak="0">
     <w:nsid w:val="43067ACF"/>
     <w:multiLevelType w:val="hybridMultilevel"/>
     <w:tmpl w:val="D5DCFDA6"/>
@@ -3612,7 +3856,7 @@
       </w:rPr>
     </w:lvl>
   </w:abstractNum>
-  <w:abstractNum w:abstractNumId="5" w15:restartNumberingAfterBreak="0">
+  <w:abstractNum w:abstractNumId="6" w15:restartNumberingAfterBreak="0">
     <w:nsid w:val="4C49634C"/>
     <w:multiLevelType w:val="hybridMultilevel"/>
     <w:tmpl w:val="3AC062D2"/>
@@ -3725,7 +3969,7 @@
       </w:rPr>
     </w:lvl>
   </w:abstractNum>
-  <w:abstractNum w:abstractNumId="6" w15:restartNumberingAfterBreak="0">
+  <w:abstractNum w:abstractNumId="7" w15:restartNumberingAfterBreak="0">
     <w:nsid w:val="5F5760DF"/>
     <w:multiLevelType w:val="multilevel"/>
     <w:tmpl w:val="3DBCE3E6"/>
@@ -3842,7 +4086,7 @@
       </w:pPr>
     </w:lvl>
   </w:abstractNum>
-  <w:abstractNum w:abstractNumId="7" w15:restartNumberingAfterBreak="0">
+  <w:abstractNum w:abstractNumId="8" w15:restartNumberingAfterBreak="0">
     <w:nsid w:val="61B51E16"/>
     <w:multiLevelType w:val="hybridMultilevel"/>
     <w:tmpl w:val="E496FE2E"/>
@@ -3955,7 +4199,7 @@
       </w:rPr>
     </w:lvl>
   </w:abstractNum>
-  <w:abstractNum w:abstractNumId="8" w15:restartNumberingAfterBreak="0">
+  <w:abstractNum w:abstractNumId="9" w15:restartNumberingAfterBreak="0">
     <w:nsid w:val="64CF2E64"/>
     <w:multiLevelType w:val="hybridMultilevel"/>
     <w:tmpl w:val="4BEE7F3C"/>
@@ -4044,7 +4288,7 @@
       </w:pPr>
     </w:lvl>
   </w:abstractNum>
-  <w:abstractNum w:abstractNumId="9" w15:restartNumberingAfterBreak="0">
+  <w:abstractNum w:abstractNumId="10" w15:restartNumberingAfterBreak="0">
     <w:nsid w:val="66FF2293"/>
     <w:multiLevelType w:val="hybridMultilevel"/>
     <w:tmpl w:val="7430F61C"/>
@@ -4157,7 +4401,7 @@
       </w:rPr>
     </w:lvl>
   </w:abstractNum>
-  <w:abstractNum w:abstractNumId="10" w15:restartNumberingAfterBreak="0">
+  <w:abstractNum w:abstractNumId="11" w15:restartNumberingAfterBreak="0">
     <w:nsid w:val="6D8D11C2"/>
     <w:multiLevelType w:val="hybridMultilevel"/>
     <w:tmpl w:val="1E62E42C"/>
@@ -4246,7 +4490,7 @@
       </w:pPr>
     </w:lvl>
   </w:abstractNum>
-  <w:abstractNum w:abstractNumId="11" w15:restartNumberingAfterBreak="0">
+  <w:abstractNum w:abstractNumId="12" w15:restartNumberingAfterBreak="0">
     <w:nsid w:val="7843074D"/>
     <w:multiLevelType w:val="multilevel"/>
     <w:tmpl w:val="856CE392"/>
@@ -4367,13 +4611,13 @@
     <w:abstractNumId w:val="2"/>
   </w:num>
   <w:num w:numId="2" w16cid:durableId="311525156">
-    <w:abstractNumId w:val="10"/>
+    <w:abstractNumId w:val="11"/>
   </w:num>
   <w:num w:numId="3" w16cid:durableId="1740400493">
     <w:abstractNumId w:val="3"/>
   </w:num>
   <w:num w:numId="4" w16cid:durableId="2104841883">
-    <w:abstractNumId w:val="8"/>
+    <w:abstractNumId w:val="9"/>
   </w:num>
   <w:num w:numId="5" w16cid:durableId="1258252202">
     <w:abstractNumId w:val="1"/>
@@ -4382,22 +4626,25 @@
     <w:abstractNumId w:val="0"/>
   </w:num>
   <w:num w:numId="7" w16cid:durableId="1319771537">
+    <w:abstractNumId w:val="7"/>
+  </w:num>
+  <w:num w:numId="8" w16cid:durableId="1793135281">
+    <w:abstractNumId w:val="12"/>
+  </w:num>
+  <w:num w:numId="9" w16cid:durableId="1022247197">
+    <w:abstractNumId w:val="10"/>
+  </w:num>
+  <w:num w:numId="10" w16cid:durableId="219483102">
+    <w:abstractNumId w:val="8"/>
+  </w:num>
+  <w:num w:numId="11" w16cid:durableId="97680520">
+    <w:abstractNumId w:val="5"/>
+  </w:num>
+  <w:num w:numId="12" w16cid:durableId="36392112">
     <w:abstractNumId w:val="6"/>
   </w:num>
-  <w:num w:numId="8" w16cid:durableId="1793135281">
-    <w:abstractNumId w:val="11"/>
-  </w:num>
-  <w:num w:numId="9" w16cid:durableId="1022247197">
-    <w:abstractNumId w:val="9"/>
-  </w:num>
-  <w:num w:numId="10" w16cid:durableId="219483102">
-    <w:abstractNumId w:val="7"/>
-  </w:num>
-  <w:num w:numId="11" w16cid:durableId="97680520">
+  <w:num w:numId="13" w16cid:durableId="1566258851">
     <w:abstractNumId w:val="4"/>
-  </w:num>
-  <w:num w:numId="12" w16cid:durableId="36392112">
-    <w:abstractNumId w:val="5"/>
   </w:num>
 </w:numbering>
 </file>

</xml_diff>

<commit_message>
ảnh use case tổng quát
</commit_message>
<xml_diff>
--- a/BTL_CNPM.docx
+++ b/BTL_CNPM.docx
@@ -2221,6 +2221,48 @@
       <w:r>
         <w:t xml:space="preserve">  </w:t>
       </w:r>
+      <w:r>
+        <w:rPr>
+          <w:noProof/>
+        </w:rPr>
+        <w:drawing>
+          <wp:inline distT="0" distB="0" distL="0" distR="0" wp14:anchorId="7891E595" wp14:editId="1021730D">
+            <wp:extent cx="5172075" cy="2009775"/>
+            <wp:effectExtent l="0" t="0" r="9525" b="9525"/>
+            <wp:docPr id="1653257591" name="Picture 1"/>
+            <wp:cNvGraphicFramePr>
+              <a:graphicFrameLocks xmlns:a="http://schemas.openxmlformats.org/drawingml/2006/main" noChangeAspect="1"/>
+            </wp:cNvGraphicFramePr>
+            <a:graphic xmlns:a="http://schemas.openxmlformats.org/drawingml/2006/main">
+              <a:graphicData uri="http://schemas.openxmlformats.org/drawingml/2006/picture">
+                <pic:pic xmlns:pic="http://schemas.openxmlformats.org/drawingml/2006/picture">
+                  <pic:nvPicPr>
+                    <pic:cNvPr id="1653257591" name="Picture 1"/>
+                    <pic:cNvPicPr>
+                      <a:picLocks noChangeAspect="1"/>
+                    </pic:cNvPicPr>
+                  </pic:nvPicPr>
+                  <pic:blipFill>
+                    <a:blip r:embed="rId8"/>
+                    <a:stretch>
+                      <a:fillRect/>
+                    </a:stretch>
+                  </pic:blipFill>
+                  <pic:spPr>
+                    <a:xfrm>
+                      <a:off x="0" y="0"/>
+                      <a:ext cx="5172075" cy="2009775"/>
+                    </a:xfrm>
+                    <a:prstGeom prst="rect">
+                      <a:avLst/>
+                    </a:prstGeom>
+                  </pic:spPr>
+                </pic:pic>
+              </a:graphicData>
+            </a:graphic>
+          </wp:inline>
+        </w:drawing>
+      </w:r>
     </w:p>
     <w:p>
       <w:pPr>
@@ -2276,6 +2318,7 @@
         </w:rPr>
       </w:pPr>
       <w:r>
+        <w:lastRenderedPageBreak/>
         <w:t xml:space="preserve">ASP.Net framework (phiên bản 4.5 trở lên) </w:t>
       </w:r>
     </w:p>
@@ -2391,7 +2434,6 @@
         </w:tabs>
       </w:pPr>
       <w:r>
-        <w:lastRenderedPageBreak/>
         <w:tab/>
         <w:t xml:space="preserve">   III.2. Yêu cầu tương tác với phần cứng</w:t>
       </w:r>
@@ -2546,7 +2588,7 @@
                     <pic:cNvPicPr/>
                   </pic:nvPicPr>
                   <pic:blipFill>
-                    <a:blip r:embed="rId8"/>
+                    <a:blip r:embed="rId9"/>
                     <a:stretch>
                       <a:fillRect/>
                     </a:stretch>
@@ -2609,7 +2651,7 @@
                     <pic:cNvPicPr/>
                   </pic:nvPicPr>
                   <pic:blipFill>
-                    <a:blip r:embed="rId9"/>
+                    <a:blip r:embed="rId10"/>
                     <a:stretch>
                       <a:fillRect/>
                     </a:stretch>
@@ -2673,7 +2715,7 @@
                     <pic:cNvPicPr/>
                   </pic:nvPicPr>
                   <pic:blipFill>
-                    <a:blip r:embed="rId10"/>
+                    <a:blip r:embed="rId11"/>
                     <a:stretch>
                       <a:fillRect/>
                     </a:stretch>
@@ -2756,7 +2798,7 @@
                     <pic:cNvPicPr/>
                   </pic:nvPicPr>
                   <pic:blipFill>
-                    <a:blip r:embed="rId11"/>
+                    <a:blip r:embed="rId12"/>
                     <a:stretch>
                       <a:fillRect/>
                     </a:stretch>
@@ -2844,7 +2886,7 @@
                     <pic:cNvPicPr/>
                   </pic:nvPicPr>
                   <pic:blipFill>
-                    <a:blip r:embed="rId12"/>
+                    <a:blip r:embed="rId13"/>
                     <a:stretch>
                       <a:fillRect/>
                     </a:stretch>
@@ -2927,7 +2969,7 @@
                     <pic:cNvPicPr/>
                   </pic:nvPicPr>
                   <pic:blipFill>
-                    <a:blip r:embed="rId13"/>
+                    <a:blip r:embed="rId14"/>
                     <a:stretch>
                       <a:fillRect/>
                     </a:stretch>
@@ -2986,7 +3028,7 @@
                     <pic:cNvPicPr/>
                   </pic:nvPicPr>
                   <pic:blipFill>
-                    <a:blip r:embed="rId14"/>
+                    <a:blip r:embed="rId15"/>
                     <a:stretch>
                       <a:fillRect/>
                     </a:stretch>
@@ -3129,7 +3171,7 @@
       </w:r>
     </w:p>
     <w:sectPr>
-      <w:footerReference w:type="default" r:id="rId15"/>
+      <w:footerReference w:type="default" r:id="rId16"/>
       <w:pgSz w:w="11906" w:h="16838" w:code="9"/>
       <w:pgMar w:top="1080" w:right="851" w:bottom="450" w:left="1701" w:header="720" w:footer="720" w:gutter="0"/>
       <w:cols w:space="720"/>

</xml_diff>